<commit_message>
Add simple ScreenMaker program. It doesn'n work properly.
</commit_message>
<xml_diff>
--- a/План.docx
+++ b/План.docx
@@ -399,7 +399,7 @@
     </w:p>
     <w:tbl>
       <w:tblPr>
-        <w:tblW w:w="7421" w:type="dxa"/>
+        <w:tblW w:w="9776" w:type="dxa"/>
         <w:tblBorders>
           <w:top w:val="single" w:sz="4" w:space="0" w:color="auto"/>
           <w:left w:val="single" w:sz="4" w:space="0" w:color="auto"/>
@@ -417,8 +417,8 @@
       </w:tblPr>
       <w:tblGrid>
         <w:gridCol w:w="2122"/>
-        <w:gridCol w:w="2567"/>
-        <w:gridCol w:w="2732"/>
+        <w:gridCol w:w="4252"/>
+        <w:gridCol w:w="3402"/>
       </w:tblGrid>
       <w:tr>
         <w:tc>
@@ -444,7 +444,7 @@
         </w:tc>
         <w:tc>
           <w:tcPr>
-            <w:tcW w:w="2567" w:type="dxa"/>
+            <w:tcW w:w="4252" w:type="dxa"/>
             <w:shd w:val="clear" w:color="auto" w:fill="auto"/>
             <w:vAlign w:val="center"/>
           </w:tcPr>
@@ -466,7 +466,7 @@
         </w:tc>
         <w:tc>
           <w:tcPr>
-            <w:tcW w:w="2732" w:type="dxa"/>
+            <w:tcW w:w="3402" w:type="dxa"/>
             <w:shd w:val="clear" w:color="auto" w:fill="auto"/>
             <w:vAlign w:val="center"/>
           </w:tcPr>
@@ -515,7 +515,7 @@
         </w:tc>
         <w:tc>
           <w:tcPr>
-            <w:tcW w:w="2567" w:type="dxa"/>
+            <w:tcW w:w="4252" w:type="dxa"/>
             <w:shd w:val="clear" w:color="auto" w:fill="auto"/>
             <w:vAlign w:val="center"/>
           </w:tcPr>
@@ -568,7 +568,7 @@
         </w:tc>
         <w:tc>
           <w:tcPr>
-            <w:tcW w:w="2732" w:type="dxa"/>
+            <w:tcW w:w="3402" w:type="dxa"/>
             <w:shd w:val="clear" w:color="auto" w:fill="auto"/>
             <w:vAlign w:val="center"/>
           </w:tcPr>
@@ -637,7 +637,7 @@
         </w:tc>
         <w:tc>
           <w:tcPr>
-            <w:tcW w:w="2567" w:type="dxa"/>
+            <w:tcW w:w="4252" w:type="dxa"/>
             <w:shd w:val="clear" w:color="auto" w:fill="auto"/>
             <w:vAlign w:val="center"/>
           </w:tcPr>
@@ -678,7 +678,7 @@
         </w:tc>
         <w:tc>
           <w:tcPr>
-            <w:tcW w:w="2732" w:type="dxa"/>
+            <w:tcW w:w="3402" w:type="dxa"/>
             <w:shd w:val="clear" w:color="auto" w:fill="auto"/>
             <w:vAlign w:val="center"/>
           </w:tcPr>
@@ -719,7 +719,7 @@
         </w:tc>
         <w:tc>
           <w:tcPr>
-            <w:tcW w:w="2567" w:type="dxa"/>
+            <w:tcW w:w="4252" w:type="dxa"/>
             <w:shd w:val="clear" w:color="auto" w:fill="auto"/>
             <w:vAlign w:val="center"/>
           </w:tcPr>
@@ -768,7 +768,7 @@
         </w:tc>
         <w:tc>
           <w:tcPr>
-            <w:tcW w:w="2732" w:type="dxa"/>
+            <w:tcW w:w="3402" w:type="dxa"/>
             <w:shd w:val="clear" w:color="auto" w:fill="auto"/>
             <w:vAlign w:val="center"/>
           </w:tcPr>
@@ -776,32 +776,29 @@
             <w:pPr>
               <w:pStyle w:val="cellbody"/>
               <w:rPr>
-                <w:lang w:val="en-US"/>
-              </w:rPr>
-            </w:pPr>
-            <w:r>
-              <w:rPr>
-                <w:lang w:val="en-US"/>
-              </w:rPr>
-              <w:t>C</w:t>
-            </w:r>
-            <w:r>
-              <w:rPr>
-                <w:lang w:val="en-US"/>
-              </w:rPr>
-              <w:t>son.</w:t>
-            </w:r>
-            <w:r>
-              <w:rPr>
-                <w:lang w:val="en-US"/>
-              </w:rPr>
-              <w:t>cc</w:t>
-            </w:r>
-            <w:r>
-              <w:rPr>
-                <w:lang w:val="en-US"/>
-              </w:rPr>
-              <w:t>@talantiuspeh.ru</w:t>
+                <w:lang w:val="ru-RU"/>
+              </w:rPr>
+            </w:pPr>
+            <w:hyperlink r:id="rId9" w:history="1">
+              <w:r>
+                <w:rPr>
+                  <w:rStyle w:val="a6"/>
+                  <w:rFonts w:eastAsiaTheme="majorEastAsia" w:cs="Arial"/>
+                  <w:color w:val="0056B3"/>
+                  <w:shd w:val="clear" w:color="auto" w:fill="FFFFFF"/>
+                </w:rPr>
+                <w:t>maurakh.gm@learn.siriusuniversity.ru</w:t>
+              </w:r>
+            </w:hyperlink>
+            <w:r>
+              <w:rPr>
+                <w:rFonts w:ascii="Segoe UI" w:hAnsi="Segoe UI" w:cs="Segoe UI"/>
+                <w:color w:val="323130"/>
+                <w:sz w:val="21"/>
+                <w:szCs w:val="21"/>
+                <w:shd w:val="clear" w:color="auto" w:fill="FFFFFF"/>
+              </w:rPr>
+              <w:t xml:space="preserve"> </w:t>
             </w:r>
           </w:p>
         </w:tc>
@@ -827,7 +824,7 @@
         </w:tc>
         <w:tc>
           <w:tcPr>
-            <w:tcW w:w="2567" w:type="dxa"/>
+            <w:tcW w:w="4252" w:type="dxa"/>
             <w:shd w:val="clear" w:color="auto" w:fill="auto"/>
             <w:vAlign w:val="center"/>
           </w:tcPr>
@@ -870,7 +867,7 @@
         </w:tc>
         <w:tc>
           <w:tcPr>
-            <w:tcW w:w="2732" w:type="dxa"/>
+            <w:tcW w:w="3402" w:type="dxa"/>
             <w:shd w:val="clear" w:color="auto" w:fill="auto"/>
             <w:vAlign w:val="center"/>
           </w:tcPr>
@@ -878,33 +875,20 @@
             <w:pPr>
               <w:pStyle w:val="cellbody"/>
               <w:rPr>
-                <w:lang w:val="en-US"/>
-              </w:rPr>
-            </w:pPr>
-            <w:r>
-              <w:rPr>
-                <w:lang w:val="en-US"/>
-              </w:rPr>
-              <w:t>D</w:t>
-            </w:r>
-            <w:r>
-              <w:rPr>
-                <w:lang w:val="en-US"/>
-              </w:rPr>
-              <w:t>son.</w:t>
-            </w:r>
-            <w:r>
-              <w:rPr>
-                <w:lang w:val="en-US"/>
-              </w:rPr>
-              <w:t>dd</w:t>
-            </w:r>
-            <w:r>
-              <w:rPr>
-                <w:lang w:val="en-US"/>
-              </w:rPr>
-              <w:t>@talantiuspeh.ru</w:t>
-            </w:r>
+                <w:lang w:val="ru-RU"/>
+              </w:rPr>
+            </w:pPr>
+            <w:hyperlink r:id="rId10" w:tgtFrame="_blank" w:history="1">
+              <w:r>
+                <w:rPr>
+                  <w:rStyle w:val="a6"/>
+                  <w:rFonts w:eastAsiaTheme="majorEastAsia" w:cs="Arial"/>
+                  <w:color w:val="0056B3"/>
+                  <w:shd w:val="clear" w:color="auto" w:fill="FFFFFF"/>
+                </w:rPr>
+                <w:t>gogol.pa@learn.siriusuniversity.ru</w:t>
+              </w:r>
+            </w:hyperlink>
           </w:p>
         </w:tc>
       </w:tr>
@@ -912,27 +896,29 @@
     <w:p>
       <w:pPr>
         <w:rPr>
-          <w:lang w:val="en-US"/>
-        </w:rPr>
-      </w:pPr>
-    </w:p>
-    <w:p>
-      <w:pPr>
-        <w:rPr>
-          <w:lang w:val="en-US"/>
-        </w:rPr>
-      </w:pPr>
-      <w:r>
-        <w:rPr>
-          <w:lang w:val="en-US"/>
+          <w:lang w:val="ru-RU"/>
+        </w:rPr>
+      </w:pPr>
+    </w:p>
+    <w:p>
+      <w:pPr>
+        <w:rPr>
+          <w:lang w:val="ru-RU"/>
+        </w:rPr>
+      </w:pPr>
+      <w:r>
+        <w:rPr>
+          <w:lang w:val="ru-RU"/>
         </w:rPr>
         <w:br w:type="page"/>
       </w:r>
-    </w:p>
-    <w:p>
-      <w:pPr>
-        <w:rPr>
-          <w:lang w:val="en-US"/>
+      <w:bookmarkStart w:id="1" w:name="_GoBack"/>
+      <w:bookmarkEnd w:id="1"/>
+    </w:p>
+    <w:p>
+      <w:pPr>
+        <w:rPr>
+          <w:lang w:val="ru-RU"/>
         </w:rPr>
       </w:pPr>
     </w:p>
@@ -1467,9 +1453,9 @@
           <w:lang w:val="ru-RU"/>
         </w:rPr>
       </w:pPr>
-      <w:bookmarkStart w:id="1" w:name="_Toc41138951"/>
-      <w:bookmarkStart w:id="2" w:name="_Toc305360973"/>
-      <w:bookmarkStart w:id="3" w:name="_Toc1982741"/>
+      <w:bookmarkStart w:id="2" w:name="_Toc41138951"/>
+      <w:bookmarkStart w:id="3" w:name="_Toc305360973"/>
+      <w:bookmarkStart w:id="4" w:name="_Toc1982741"/>
       <w:r>
         <w:rPr>
           <w:lang w:val="ru-RU"/>
@@ -1646,20 +1632,68 @@
     <w:p>
       <w:pPr>
         <w:rPr>
-          <w:lang w:val="ru-RU"/>
-        </w:rPr>
-      </w:pPr>
-      <w:r>
-        <w:rPr>
-          <w:lang w:val="ru-RU"/>
-        </w:rPr>
-        <w:t>8. Реализовать игру с компьютером.</w:t>
-      </w:r>
-    </w:p>
-    <w:p>
-      <w:pPr>
-        <w:rPr>
-          <w:lang w:val="ru-RU"/>
+          <w:lang w:val="en-US"/>
+        </w:rPr>
+      </w:pPr>
+      <w:r>
+        <w:rPr>
+          <w:lang w:val="en-US"/>
+        </w:rPr>
+        <w:t xml:space="preserve">8. </w:t>
+      </w:r>
+      <w:r>
+        <w:rPr>
+          <w:lang w:val="ru-RU"/>
+        </w:rPr>
+        <w:t>Реализовать</w:t>
+      </w:r>
+      <w:r>
+        <w:rPr>
+          <w:lang w:val="en-US"/>
+        </w:rPr>
+        <w:t xml:space="preserve"> </w:t>
+      </w:r>
+      <w:r>
+        <w:rPr>
+          <w:lang w:val="ru-RU"/>
+        </w:rPr>
+        <w:t>игру</w:t>
+      </w:r>
+      <w:r>
+        <w:rPr>
+          <w:lang w:val="en-US"/>
+        </w:rPr>
+        <w:t xml:space="preserve"> </w:t>
+      </w:r>
+      <w:r>
+        <w:rPr>
+          <w:lang w:val="ru-RU"/>
+        </w:rPr>
+        <w:t>с</w:t>
+      </w:r>
+      <w:r>
+        <w:rPr>
+          <w:lang w:val="en-US"/>
+        </w:rPr>
+        <w:t xml:space="preserve"> </w:t>
+      </w:r>
+      <w:r>
+        <w:rPr>
+          <w:lang w:val="ru-RU"/>
+        </w:rPr>
+        <w:t>компьютером</w:t>
+      </w:r>
+      <w:r>
+        <w:rPr>
+          <w:lang w:val="en-US"/>
+        </w:rPr>
+        <w:t>.</w:t>
+      </w:r>
+    </w:p>
+    <w:p>
+      <w:pPr>
+        <w:rPr>
+          <w:lang w:val="en-US"/>
         </w:rPr>
       </w:pPr>
     </w:p>
@@ -1724,29 +1758,29 @@
         </w:rPr>
         <w:t xml:space="preserve"> </w:t>
       </w:r>
-      <w:bookmarkEnd w:id="1"/>
+      <w:bookmarkEnd w:id="2"/>
       <w:r>
         <w:rPr>
           <w:lang w:val="en-US"/>
         </w:rPr>
         <w:t>phases</w:t>
       </w:r>
-      <w:bookmarkEnd w:id="2"/>
+      <w:bookmarkEnd w:id="3"/>
     </w:p>
     <w:p>
       <w:pPr>
         <w:pStyle w:val="2"/>
         <w:rPr>
-          <w:lang w:val="ru-RU"/>
-        </w:rPr>
-      </w:pPr>
-      <w:bookmarkStart w:id="4" w:name="_Toc41138952"/>
-      <w:bookmarkStart w:id="5" w:name="_Toc305360974"/>
-      <w:bookmarkStart w:id="6" w:name="_Toc1982742"/>
-      <w:bookmarkEnd w:id="3"/>
-      <w:r>
-        <w:rPr>
-          <w:lang w:val="ru-RU"/>
+          <w:lang w:val="en-US"/>
+        </w:rPr>
+      </w:pPr>
+      <w:bookmarkStart w:id="5" w:name="_Toc41138952"/>
+      <w:bookmarkStart w:id="6" w:name="_Toc305360974"/>
+      <w:bookmarkStart w:id="7" w:name="_Toc1982742"/>
+      <w:bookmarkEnd w:id="4"/>
+      <w:r>
+        <w:rPr>
+          <w:lang w:val="en-US"/>
         </w:rPr>
         <w:t xml:space="preserve">2.1 </w:t>
       </w:r>
@@ -1758,7 +1792,7 @@
       </w:r>
       <w:r>
         <w:rPr>
-          <w:lang w:val="ru-RU"/>
+          <w:lang w:val="en-US"/>
         </w:rPr>
         <w:t xml:space="preserve"> </w:t>
       </w:r>
@@ -1768,8 +1802,8 @@
         </w:rPr>
         <w:t>start</w:t>
       </w:r>
-      <w:bookmarkEnd w:id="4"/>
       <w:bookmarkEnd w:id="5"/>
+      <w:bookmarkEnd w:id="6"/>
     </w:p>
     <w:p>
       <w:pPr>
@@ -1778,10 +1812,10 @@
           <w:lang w:val="ru-RU"/>
         </w:rPr>
       </w:pPr>
-      <w:bookmarkStart w:id="7" w:name="_Toc41138953"/>
-      <w:bookmarkStart w:id="8" w:name="_Toc305360975"/>
-      <w:bookmarkStart w:id="9" w:name="_Toc1982743"/>
-      <w:bookmarkEnd w:id="6"/>
+      <w:bookmarkStart w:id="8" w:name="_Toc41138953"/>
+      <w:bookmarkStart w:id="9" w:name="_Toc305360975"/>
+      <w:bookmarkStart w:id="10" w:name="_Toc1982743"/>
+      <w:bookmarkEnd w:id="7"/>
       <w:r>
         <w:rPr>
           <w:lang w:val="ru-RU"/>
@@ -1846,8 +1880,8 @@
         </w:rPr>
         <w:t>project</w:t>
       </w:r>
-      <w:bookmarkEnd w:id="7"/>
       <w:bookmarkEnd w:id="8"/>
+      <w:bookmarkEnd w:id="9"/>
     </w:p>
     <w:p>
       <w:pPr>
@@ -1867,15 +1901,15 @@
       <w:pPr>
         <w:pStyle w:val="2"/>
         <w:rPr>
-          <w:lang w:val="en-US"/>
-        </w:rPr>
-      </w:pPr>
-      <w:bookmarkStart w:id="10" w:name="_Toc41138954"/>
-      <w:bookmarkStart w:id="11" w:name="_Toc305360976"/>
-      <w:bookmarkEnd w:id="9"/>
-      <w:r>
-        <w:rPr>
-          <w:lang w:val="en-US"/>
+          <w:lang w:val="ru-RU"/>
+        </w:rPr>
+      </w:pPr>
+      <w:bookmarkStart w:id="11" w:name="_Toc41138954"/>
+      <w:bookmarkStart w:id="12" w:name="_Toc305360976"/>
+      <w:bookmarkEnd w:id="10"/>
+      <w:r>
+        <w:rPr>
+          <w:lang w:val="ru-RU"/>
         </w:rPr>
         <w:t xml:space="preserve">2.3 </w:t>
       </w:r>
@@ -1883,10 +1917,34 @@
         <w:rPr>
           <w:lang w:val="en-US"/>
         </w:rPr>
-        <w:t>After the project</w:t>
-      </w:r>
-      <w:bookmarkEnd w:id="10"/>
+        <w:t>After</w:t>
+      </w:r>
+      <w:r>
+        <w:rPr>
+          <w:lang w:val="ru-RU"/>
+        </w:rPr>
+        <w:t xml:space="preserve"> </w:t>
+      </w:r>
+      <w:r>
+        <w:rPr>
+          <w:lang w:val="en-US"/>
+        </w:rPr>
+        <w:t>the</w:t>
+      </w:r>
+      <w:r>
+        <w:rPr>
+          <w:lang w:val="ru-RU"/>
+        </w:rPr>
+        <w:t xml:space="preserve"> </w:t>
+      </w:r>
+      <w:r>
+        <w:rPr>
+          <w:lang w:val="en-US"/>
+        </w:rPr>
+        <w:t>project</w:t>
+      </w:r>
       <w:bookmarkEnd w:id="11"/>
+      <w:bookmarkEnd w:id="12"/>
     </w:p>
     <w:p>
       <w:pPr>
@@ -1919,20 +1977,26 @@
       <w:pPr>
         <w:pStyle w:val="1"/>
         <w:rPr>
-          <w:lang w:val="en-US"/>
-        </w:rPr>
-      </w:pPr>
-      <w:bookmarkStart w:id="12" w:name="_Toc41138965"/>
-      <w:bookmarkStart w:id="13" w:name="_Toc305360989"/>
-      <w:bookmarkStart w:id="14" w:name="_Toc1982755"/>
-      <w:r>
-        <w:rPr>
-          <w:lang w:val="en-US"/>
-        </w:rPr>
-        <w:t>3. Resource</w:t>
-      </w:r>
-      <w:bookmarkEnd w:id="12"/>
+          <w:lang w:val="ru-RU"/>
+        </w:rPr>
+      </w:pPr>
+      <w:bookmarkStart w:id="13" w:name="_Toc41138965"/>
+      <w:bookmarkStart w:id="14" w:name="_Toc305360989"/>
+      <w:bookmarkStart w:id="15" w:name="_Toc1982755"/>
+      <w:r>
+        <w:rPr>
+          <w:lang w:val="ru-RU"/>
+        </w:rPr>
+        <w:t xml:space="preserve">3. </w:t>
+      </w:r>
+      <w:r>
+        <w:rPr>
+          <w:lang w:val="en-US"/>
+        </w:rPr>
+        <w:t>Resource</w:t>
+      </w:r>
       <w:bookmarkEnd w:id="13"/>
+      <w:bookmarkEnd w:id="14"/>
       <w:r>
         <w:rPr>
           <w:lang w:val="en-US"/>
@@ -1957,24 +2021,30 @@
       <w:pPr>
         <w:pStyle w:val="2"/>
         <w:rPr>
-          <w:lang w:val="en-US"/>
-        </w:rPr>
-      </w:pPr>
-      <w:bookmarkStart w:id="15" w:name="_Toc305360990"/>
-      <w:r>
-        <w:rPr>
-          <w:lang w:val="en-US"/>
-        </w:rPr>
-        <w:t>3.1 Person</w:t>
-      </w:r>
-      <w:bookmarkEnd w:id="14"/>
+          <w:lang w:val="ru-RU"/>
+        </w:rPr>
+      </w:pPr>
+      <w:bookmarkStart w:id="16" w:name="_Toc305360990"/>
+      <w:r>
+        <w:rPr>
+          <w:lang w:val="ru-RU"/>
+        </w:rPr>
+        <w:t xml:space="preserve">3.1 </w:t>
+      </w:r>
+      <w:r>
+        <w:rPr>
+          <w:lang w:val="en-US"/>
+        </w:rPr>
+        <w:t>Person</w:t>
+      </w:r>
+      <w:bookmarkEnd w:id="15"/>
       <w:r>
         <w:rPr>
           <w:lang w:val="en-US"/>
         </w:rPr>
         <w:t>s</w:t>
       </w:r>
-      <w:bookmarkEnd w:id="15"/>
+      <w:bookmarkEnd w:id="16"/>
     </w:p>
     <w:p>
       <w:pPr>
@@ -1983,7 +2053,7 @@
           <w:lang w:val="ru-RU"/>
         </w:rPr>
       </w:pPr>
-      <w:bookmarkStart w:id="16" w:name="_Toc1982756"/>
+      <w:bookmarkStart w:id="17" w:name="_Toc1982756"/>
       <w:r>
         <w:rPr>
           <w:lang w:val="ru-RU"/>
@@ -2140,15 +2210,15 @@
           <w:lang w:val="en-US"/>
         </w:rPr>
       </w:pPr>
-      <w:bookmarkStart w:id="17" w:name="_Toc305360991"/>
+      <w:bookmarkStart w:id="18" w:name="_Toc305360991"/>
       <w:r>
         <w:rPr>
           <w:lang w:val="en-US"/>
         </w:rPr>
         <w:t>3.2 Material</w:t>
       </w:r>
-      <w:bookmarkEnd w:id="16"/>
       <w:bookmarkEnd w:id="17"/>
+      <w:bookmarkEnd w:id="18"/>
     </w:p>
     <w:p>
       <w:pPr>
@@ -2157,7 +2227,7 @@
           <w:lang w:val="ru-RU"/>
         </w:rPr>
       </w:pPr>
-      <w:bookmarkStart w:id="18" w:name="_Toc1982757"/>
+      <w:bookmarkStart w:id="19" w:name="_Toc1982757"/>
       <w:r>
         <w:rPr>
           <w:lang w:val="ru-RU"/>
@@ -2321,8 +2391,8 @@
           <w:lang w:val="en-US"/>
         </w:rPr>
       </w:pPr>
-      <w:bookmarkStart w:id="19" w:name="_Toc305360992"/>
-      <w:bookmarkEnd w:id="18"/>
+      <w:bookmarkStart w:id="20" w:name="_Toc305360992"/>
+      <w:bookmarkEnd w:id="19"/>
       <w:r>
         <w:rPr>
           <w:lang w:val="en-US"/>
@@ -2330,7 +2400,7 @@
         <w:lastRenderedPageBreak/>
         <w:t>3.3 Workrooms</w:t>
       </w:r>
-      <w:bookmarkEnd w:id="19"/>
+      <w:bookmarkEnd w:id="20"/>
     </w:p>
     <w:p>
       <w:pPr>
@@ -2339,7 +2409,7 @@
           <w:lang w:val="ru-RU"/>
         </w:rPr>
       </w:pPr>
-      <w:bookmarkStart w:id="20" w:name="_Toc1982758"/>
+      <w:bookmarkStart w:id="21" w:name="_Toc1982758"/>
       <w:r>
         <w:rPr>
           <w:lang w:val="ru-RU"/>
@@ -2455,7 +2525,7 @@
           <w:lang w:val="ru-RU"/>
         </w:rPr>
       </w:pPr>
-      <w:bookmarkStart w:id="21" w:name="_Toc305360993"/>
+      <w:bookmarkStart w:id="22" w:name="_Toc305360993"/>
       <w:r>
         <w:rPr>
           <w:lang w:val="ru-RU"/>
@@ -2468,14 +2538,14 @@
         </w:rPr>
         <w:t>Econom</w:t>
       </w:r>
-      <w:bookmarkEnd w:id="20"/>
+      <w:bookmarkEnd w:id="21"/>
       <w:r>
         <w:rPr>
           <w:lang w:val="en-US"/>
         </w:rPr>
         <w:t>y</w:t>
       </w:r>
-      <w:bookmarkEnd w:id="21"/>
+      <w:bookmarkEnd w:id="22"/>
     </w:p>
     <w:p>
       <w:pPr>
@@ -2589,14 +2659,32 @@
       <w:pPr>
         <w:pStyle w:val="2"/>
         <w:rPr>
-          <w:lang w:val="en-US"/>
-        </w:rPr>
-      </w:pPr>
-      <w:r>
-        <w:rPr>
-          <w:lang w:val="en-US"/>
-        </w:rPr>
-        <w:t>4.1 Test Scenarios</w:t>
+          <w:lang w:val="ru-RU"/>
+        </w:rPr>
+      </w:pPr>
+      <w:r>
+        <w:rPr>
+          <w:lang w:val="ru-RU"/>
+        </w:rPr>
+        <w:t xml:space="preserve">4.1 </w:t>
+      </w:r>
+      <w:r>
+        <w:rPr>
+          <w:lang w:val="en-US"/>
+        </w:rPr>
+        <w:t>Test</w:t>
+      </w:r>
+      <w:r>
+        <w:rPr>
+          <w:lang w:val="ru-RU"/>
+        </w:rPr>
+        <w:t xml:space="preserve"> </w:t>
+      </w:r>
+      <w:r>
+        <w:rPr>
+          <w:lang w:val="en-US"/>
+        </w:rPr>
+        <w:t>Scenarios</w:t>
       </w:r>
     </w:p>
     <w:p>
@@ -3463,9 +3551,9 @@
           <w:lang w:val="en-US"/>
         </w:rPr>
       </w:pPr>
-      <w:bookmarkStart w:id="22" w:name="_Toc1982762"/>
-      <w:bookmarkStart w:id="23" w:name="_Toc41138973"/>
-      <w:bookmarkStart w:id="24" w:name="_Toc305360997"/>
+      <w:bookmarkStart w:id="23" w:name="_Toc1982762"/>
+      <w:bookmarkStart w:id="24" w:name="_Toc41138973"/>
+      <w:bookmarkStart w:id="25" w:name="_Toc305360997"/>
       <w:r>
         <w:rPr>
           <w:lang w:val="en-US"/>
@@ -3473,15 +3561,15 @@
         <w:lastRenderedPageBreak/>
         <w:t>4.3 A</w:t>
       </w:r>
-      <w:bookmarkEnd w:id="22"/>
+      <w:bookmarkEnd w:id="23"/>
       <w:r>
         <w:rPr>
           <w:lang w:val="en-US"/>
         </w:rPr>
         <w:t>ctivities</w:t>
       </w:r>
-      <w:bookmarkEnd w:id="23"/>
       <w:bookmarkEnd w:id="24"/>
+      <w:bookmarkEnd w:id="25"/>
     </w:p>
     <w:tbl>
       <w:tblPr>
@@ -3783,7 +3871,7 @@
             <w:pPr>
               <w:pStyle w:val="cellbody"/>
               <w:rPr>
-                <w:lang w:val="en-US"/>
+                <w:lang w:val="ru-RU"/>
               </w:rPr>
             </w:pPr>
             <w:proofErr w:type="spellStart"/>
@@ -3796,7 +3884,7 @@
             <w:proofErr w:type="spellEnd"/>
             <w:r>
               <w:rPr>
-                <w:lang w:val="en-US"/>
+                <w:lang w:val="ru-RU"/>
               </w:rPr>
               <w:t>/</w:t>
             </w:r>
@@ -3808,7 +3896,7 @@
             </w:r>
             <w:r>
               <w:rPr>
-                <w:lang w:val="en-US"/>
+                <w:lang w:val="ru-RU"/>
               </w:rPr>
               <w:t xml:space="preserve"> </w:t>
             </w:r>
@@ -3820,7 +3908,7 @@
             </w:r>
             <w:r>
               <w:rPr>
-                <w:lang w:val="en-US"/>
+                <w:lang w:val="ru-RU"/>
               </w:rPr>
               <w:t xml:space="preserve"> </w:t>
             </w:r>
@@ -3832,7 +3920,7 @@
             </w:r>
             <w:r>
               <w:rPr>
-                <w:lang w:val="en-US"/>
+                <w:lang w:val="ru-RU"/>
               </w:rPr>
               <w:t xml:space="preserve"> </w:t>
             </w:r>
@@ -3844,7 +3932,7 @@
             </w:r>
             <w:r>
               <w:rPr>
-                <w:lang w:val="en-US"/>
+                <w:lang w:val="ru-RU"/>
               </w:rPr>
               <w:t xml:space="preserve"> </w:t>
             </w:r>
@@ -3856,7 +3944,7 @@
             </w:r>
             <w:r>
               <w:rPr>
-                <w:lang w:val="en-US"/>
+                <w:lang w:val="ru-RU"/>
               </w:rPr>
               <w:t xml:space="preserve"> </w:t>
             </w:r>
@@ -3868,7 +3956,7 @@
             </w:r>
             <w:r>
               <w:rPr>
-                <w:lang w:val="en-US"/>
+                <w:lang w:val="ru-RU"/>
               </w:rPr>
               <w:t xml:space="preserve"> </w:t>
             </w:r>
@@ -3880,7 +3968,7 @@
             </w:r>
             <w:r>
               <w:rPr>
-                <w:lang w:val="en-US"/>
+                <w:lang w:val="ru-RU"/>
               </w:rPr>
               <w:t xml:space="preserve"> </w:t>
             </w:r>
@@ -3894,7 +3982,7 @@
             <w:proofErr w:type="spellEnd"/>
             <w:r>
               <w:rPr>
-                <w:lang w:val="en-US"/>
+                <w:lang w:val="ru-RU"/>
               </w:rPr>
               <w:t xml:space="preserve">. </w:t>
             </w:r>
@@ -4706,27 +4794,13 @@
         </w:rPr>
         <w:t xml:space="preserve"> </w:t>
       </w:r>
-      <w:hyperlink r:id="rId9" w:history="1">
+      <w:hyperlink r:id="rId11" w:history="1">
         <w:r>
           <w:rPr>
             <w:rStyle w:val="a6"/>
             <w:lang w:val="en-US"/>
           </w:rPr>
-          <w:t>https://en.wikipedia.org/wiki/SWOT_a</w:t>
-        </w:r>
-        <w:r>
-          <w:rPr>
-            <w:rStyle w:val="a6"/>
-            <w:lang w:val="en-US"/>
-          </w:rPr>
-          <w:t>n</w:t>
-        </w:r>
-        <w:r>
-          <w:rPr>
-            <w:rStyle w:val="a6"/>
-            <w:lang w:val="en-US"/>
-          </w:rPr>
-          <w:t>alysis</w:t>
+          <w:t>https://en.wikipedia.org/wiki/SWOT_analysis</w:t>
         </w:r>
       </w:hyperlink>
       <w:r>
@@ -4975,13 +5049,7 @@
               <w:rPr>
                 <w:lang w:val="ru-RU"/>
               </w:rPr>
-              <w:t>Распределённая активность команды в разное время дня</w:t>
-            </w:r>
-            <w:r>
-              <w:rPr>
-                <w:lang w:val="ru-RU"/>
-              </w:rPr>
-              <w:t xml:space="preserve"> может негативно повлиять на коммуникабельность и оперативность решения проблем.</w:t>
+              <w:t>Распределённая активность команды в разное время дня может негативно повлиять на коммуникабельность и оперативность решения проблем.</w:t>
             </w:r>
           </w:p>
           <w:p>
@@ -5263,8 +5331,6 @@
         </w:rPr>
         <w:t>None yet.</w:t>
       </w:r>
-      <w:bookmarkStart w:id="25" w:name="_GoBack"/>
-      <w:bookmarkEnd w:id="25"/>
     </w:p>
     <w:sectPr>
       <w:pgSz w:w="11906" w:h="16838"/>
@@ -7441,12 +7507,11 @@
 </file>
 
 <file path=customXml/item1.xml><?xml version="1.0" encoding="utf-8"?>
-<?mso-contentType ?>
-<FormTemplates xmlns="http://schemas.microsoft.com/sharepoint/v3/contenttype/forms">
-  <Display>DocumentLibraryForm</Display>
-  <Edit>DocumentLibraryForm</Edit>
-  <New>DocumentLibraryForm</New>
-</FormTemplates>
+<p:properties xmlns:p="http://schemas.microsoft.com/office/2006/metadata/properties" xmlns:xsi="http://www.w3.org/2001/XMLSchema-instance" xmlns:pc="http://schemas.microsoft.com/office/infopath/2007/PartnerControls">
+  <documentManagement>
+    <ReferenceId xmlns="201eb82b-1bd9-47c6-8868-78db77260052" xsi:nil="true"/>
+  </documentManagement>
+</p:properties>
 </file>
 
 <file path=customXml/item2.xml><?xml version="1.0" encoding="utf-8"?>
@@ -7576,17 +7641,20 @@
 </file>
 
 <file path=customXml/item3.xml><?xml version="1.0" encoding="utf-8"?>
-<p:properties xmlns:p="http://schemas.microsoft.com/office/2006/metadata/properties" xmlns:xsi="http://www.w3.org/2001/XMLSchema-instance" xmlns:pc="http://schemas.microsoft.com/office/infopath/2007/PartnerControls">
-  <documentManagement>
-    <ReferenceId xmlns="201eb82b-1bd9-47c6-8868-78db77260052" xsi:nil="true"/>
-  </documentManagement>
-</p:properties>
+<?mso-contentType ?>
+<FormTemplates xmlns="http://schemas.microsoft.com/sharepoint/v3/contenttype/forms">
+  <Display>DocumentLibraryForm</Display>
+  <Edit>DocumentLibraryForm</Edit>
+  <New>DocumentLibraryForm</New>
+</FormTemplates>
 </file>
 
 <file path=customXml/itemProps1.xml><?xml version="1.0" encoding="utf-8"?>
-<ds:datastoreItem xmlns:ds="http://schemas.openxmlformats.org/officeDocument/2006/customXml" ds:itemID="{5978883B-E071-4C13-BC38-EE3467DFBEF4}">
+<ds:datastoreItem xmlns:ds="http://schemas.openxmlformats.org/officeDocument/2006/customXml" ds:itemID="{5BD0B5A9-CA94-4F9D-BEA3-D0A52AB52471}">
   <ds:schemaRefs>
-    <ds:schemaRef ds:uri="http://schemas.microsoft.com/sharepoint/v3/contenttype/forms"/>
+    <ds:schemaRef ds:uri="http://schemas.microsoft.com/office/2006/metadata/properties"/>
+    <ds:schemaRef ds:uri="http://schemas.microsoft.com/office/infopath/2007/PartnerControls"/>
+    <ds:schemaRef ds:uri="201eb82b-1bd9-47c6-8868-78db77260052"/>
   </ds:schemaRefs>
 </ds:datastoreItem>
 </file>
@@ -7610,11 +7678,9 @@
 </file>
 
 <file path=customXml/itemProps3.xml><?xml version="1.0" encoding="utf-8"?>
-<ds:datastoreItem xmlns:ds="http://schemas.openxmlformats.org/officeDocument/2006/customXml" ds:itemID="{5BD0B5A9-CA94-4F9D-BEA3-D0A52AB52471}">
+<ds:datastoreItem xmlns:ds="http://schemas.openxmlformats.org/officeDocument/2006/customXml" ds:itemID="{5978883B-E071-4C13-BC38-EE3467DFBEF4}">
   <ds:schemaRefs>
-    <ds:schemaRef ds:uri="http://schemas.microsoft.com/office/2006/metadata/properties"/>
-    <ds:schemaRef ds:uri="http://schemas.microsoft.com/office/infopath/2007/PartnerControls"/>
-    <ds:schemaRef ds:uri="201eb82b-1bd9-47c6-8868-78db77260052"/>
+    <ds:schemaRef ds:uri="http://schemas.microsoft.com/sharepoint/v3/contenttype/forms"/>
   </ds:schemaRefs>
 </ds:datastoreItem>
 </file>
</xml_diff>